<commit_message>
made final changes to report, last commit
</commit_message>
<xml_diff>
--- a/report/KnightsTour_ChristianStiehl_500669869.docx
+++ b/report/KnightsTour_ChristianStiehl_500669869.docx
@@ -314,6 +314,74 @@
       </w:pPr>
       <w:r>
         <w:rPr>
+          <w:noProof/>
+          <w:lang w:val="en-US"/>
+        </w:rPr>
+        <w:drawing>
+          <wp:anchor distT="0" distB="0" distL="114300" distR="114300" simplePos="0" relativeHeight="251676672" behindDoc="0" locked="0" layoutInCell="1" allowOverlap="1" wp14:anchorId="7F578001" wp14:editId="5AD6A631">
+            <wp:simplePos x="0" y="0"/>
+            <wp:positionH relativeFrom="column">
+              <wp:posOffset>-161925</wp:posOffset>
+            </wp:positionH>
+            <wp:positionV relativeFrom="paragraph">
+              <wp:posOffset>287655</wp:posOffset>
+            </wp:positionV>
+            <wp:extent cx="3952875" cy="266700"/>
+            <wp:effectExtent l="0" t="0" r="9525" b="0"/>
+            <wp:wrapTopAndBottom/>
+            <wp:docPr id="4" name="Picture 4" descr="http://puu.sh/n6Krw/eb76aa470e.png"/>
+            <wp:cNvGraphicFramePr>
+              <a:graphicFrameLocks xmlns:a="http://schemas.openxmlformats.org/drawingml/2006/main" noChangeAspect="1"/>
+            </wp:cNvGraphicFramePr>
+            <a:graphic xmlns:a="http://schemas.openxmlformats.org/drawingml/2006/main">
+              <a:graphicData uri="http://schemas.openxmlformats.org/drawingml/2006/picture">
+                <pic:pic xmlns:pic="http://schemas.openxmlformats.org/drawingml/2006/picture">
+                  <pic:nvPicPr>
+                    <pic:cNvPr id="0" name="Picture 1" descr="http://puu.sh/n6Krw/eb76aa470e.png"/>
+                    <pic:cNvPicPr>
+                      <a:picLocks noChangeAspect="1" noChangeArrowheads="1"/>
+                    </pic:cNvPicPr>
+                  </pic:nvPicPr>
+                  <pic:blipFill>
+                    <a:blip r:embed="rId6">
+                      <a:extLst>
+                        <a:ext uri="{28A0092B-C50C-407E-A947-70E740481C1C}">
+                          <a14:useLocalDpi xmlns:a14="http://schemas.microsoft.com/office/drawing/2010/main" val="0"/>
+                        </a:ext>
+                      </a:extLst>
+                    </a:blip>
+                    <a:srcRect/>
+                    <a:stretch>
+                      <a:fillRect/>
+                    </a:stretch>
+                  </pic:blipFill>
+                  <pic:spPr bwMode="auto">
+                    <a:xfrm>
+                      <a:off x="0" y="0"/>
+                      <a:ext cx="3952875" cy="266700"/>
+                    </a:xfrm>
+                    <a:prstGeom prst="rect">
+                      <a:avLst/>
+                    </a:prstGeom>
+                    <a:noFill/>
+                    <a:ln>
+                      <a:noFill/>
+                    </a:ln>
+                  </pic:spPr>
+                </pic:pic>
+              </a:graphicData>
+            </a:graphic>
+            <wp14:sizeRelH relativeFrom="page">
+              <wp14:pctWidth>0</wp14:pctWidth>
+            </wp14:sizeRelH>
+            <wp14:sizeRelV relativeFrom="page">
+              <wp14:pctHeight>0</wp14:pctHeight>
+            </wp14:sizeRelV>
+          </wp:anchor>
+        </w:drawing>
+      </w:r>
+      <w:r>
+        <w:rPr>
           <w:b/>
           <w:sz w:val="28"/>
           <w:szCs w:val="28"/>
@@ -343,51 +411,628 @@
     <w:p>
       <w:pPr>
         <w:pStyle w:val="NoSpacing"/>
-        <w:rPr>
-          <w:b/>
-          <w:sz w:val="28"/>
-          <w:szCs w:val="28"/>
-          <w:lang w:val="en-US"/>
-        </w:rPr>
-      </w:pPr>
-      <w:r>
-        <w:rPr>
-          <w:b/>
-          <w:sz w:val="28"/>
-          <w:szCs w:val="28"/>
-          <w:lang w:val="en-US"/>
-        </w:rPr>
-        <w:tab/>
-      </w:r>
-    </w:p>
-    <w:p>
-      <w:pPr>
-        <w:pStyle w:val="NoSpacing"/>
-        <w:rPr>
-          <w:b/>
-          <w:sz w:val="28"/>
-          <w:szCs w:val="28"/>
-          <w:lang w:val="en-US"/>
-        </w:rPr>
-      </w:pPr>
-    </w:p>
-    <w:p>
-      <w:pPr>
-        <w:pStyle w:val="NoSpacing"/>
-        <w:rPr>
-          <w:b/>
-          <w:sz w:val="28"/>
-          <w:szCs w:val="28"/>
-          <w:lang w:val="en-US"/>
-        </w:rPr>
-      </w:pPr>
-      <w:r>
-        <w:rPr>
-          <w:b/>
-          <w:sz w:val="28"/>
-          <w:szCs w:val="28"/>
-          <w:lang w:val="en-US"/>
-        </w:rPr>
+        <w:ind w:left="720"/>
+        <w:rPr>
+          <w:sz w:val="24"/>
+          <w:szCs w:val="24"/>
+          <w:lang w:val="en-US"/>
+        </w:rPr>
+      </w:pPr>
+      <w:r>
+        <w:rPr>
+          <w:noProof/>
+          <w:lang w:val="en-US"/>
+        </w:rPr>
+        <w:drawing>
+          <wp:anchor distT="0" distB="0" distL="114300" distR="114300" simplePos="0" relativeHeight="251678720" behindDoc="0" locked="0" layoutInCell="1" allowOverlap="1" wp14:anchorId="11C02C18" wp14:editId="14685037">
+            <wp:simplePos x="0" y="0"/>
+            <wp:positionH relativeFrom="column">
+              <wp:posOffset>-161925</wp:posOffset>
+            </wp:positionH>
+            <wp:positionV relativeFrom="paragraph">
+              <wp:posOffset>1356360</wp:posOffset>
+            </wp:positionV>
+            <wp:extent cx="5871845" cy="104775"/>
+            <wp:effectExtent l="0" t="0" r="0" b="9525"/>
+            <wp:wrapTopAndBottom/>
+            <wp:docPr id="22" name="Picture 22" descr="http://puu.sh/n6L8B/2633ff3a5f.png"/>
+            <wp:cNvGraphicFramePr>
+              <a:graphicFrameLocks xmlns:a="http://schemas.openxmlformats.org/drawingml/2006/main" noChangeAspect="1"/>
+            </wp:cNvGraphicFramePr>
+            <a:graphic xmlns:a="http://schemas.openxmlformats.org/drawingml/2006/main">
+              <a:graphicData uri="http://schemas.openxmlformats.org/drawingml/2006/picture">
+                <pic:pic xmlns:pic="http://schemas.openxmlformats.org/drawingml/2006/picture">
+                  <pic:nvPicPr>
+                    <pic:cNvPr id="0" name="Picture 5" descr="http://puu.sh/n6L8B/2633ff3a5f.png"/>
+                    <pic:cNvPicPr>
+                      <a:picLocks noChangeAspect="1" noChangeArrowheads="1"/>
+                    </pic:cNvPicPr>
+                  </pic:nvPicPr>
+                  <pic:blipFill>
+                    <a:blip r:embed="rId7">
+                      <a:extLst>
+                        <a:ext uri="{28A0092B-C50C-407E-A947-70E740481C1C}">
+                          <a14:useLocalDpi xmlns:a14="http://schemas.microsoft.com/office/drawing/2010/main" val="0"/>
+                        </a:ext>
+                      </a:extLst>
+                    </a:blip>
+                    <a:srcRect/>
+                    <a:stretch>
+                      <a:fillRect/>
+                    </a:stretch>
+                  </pic:blipFill>
+                  <pic:spPr bwMode="auto">
+                    <a:xfrm>
+                      <a:off x="0" y="0"/>
+                      <a:ext cx="5871845" cy="104775"/>
+                    </a:xfrm>
+                    <a:prstGeom prst="rect">
+                      <a:avLst/>
+                    </a:prstGeom>
+                    <a:noFill/>
+                    <a:ln>
+                      <a:noFill/>
+                    </a:ln>
+                  </pic:spPr>
+                </pic:pic>
+              </a:graphicData>
+            </a:graphic>
+            <wp14:sizeRelH relativeFrom="page">
+              <wp14:pctWidth>0</wp14:pctWidth>
+            </wp14:sizeRelH>
+            <wp14:sizeRelV relativeFrom="page">
+              <wp14:pctHeight>0</wp14:pctHeight>
+            </wp14:sizeRelV>
+          </wp:anchor>
+        </w:drawing>
+      </w:r>
+      <w:r>
+        <w:rPr>
+          <w:noProof/>
+          <w:lang w:val="en-US"/>
+        </w:rPr>
+        <w:drawing>
+          <wp:anchor distT="0" distB="0" distL="114300" distR="114300" simplePos="0" relativeHeight="251677696" behindDoc="0" locked="0" layoutInCell="1" allowOverlap="1" wp14:anchorId="6B9DBC00" wp14:editId="1D4240E4">
+            <wp:simplePos x="0" y="0"/>
+            <wp:positionH relativeFrom="column">
+              <wp:posOffset>-161925</wp:posOffset>
+            </wp:positionH>
+            <wp:positionV relativeFrom="paragraph">
+              <wp:posOffset>384810</wp:posOffset>
+            </wp:positionV>
+            <wp:extent cx="4305300" cy="152400"/>
+            <wp:effectExtent l="0" t="0" r="0" b="0"/>
+            <wp:wrapTopAndBottom/>
+            <wp:docPr id="21" name="Picture 21" descr="http://puu.sh/n6Ktv/71ce67c218.png"/>
+            <wp:cNvGraphicFramePr>
+              <a:graphicFrameLocks xmlns:a="http://schemas.openxmlformats.org/drawingml/2006/main" noChangeAspect="1"/>
+            </wp:cNvGraphicFramePr>
+            <a:graphic xmlns:a="http://schemas.openxmlformats.org/drawingml/2006/main">
+              <a:graphicData uri="http://schemas.openxmlformats.org/drawingml/2006/picture">
+                <pic:pic xmlns:pic="http://schemas.openxmlformats.org/drawingml/2006/picture">
+                  <pic:nvPicPr>
+                    <pic:cNvPr id="0" name="Picture 3" descr="http://puu.sh/n6Ktv/71ce67c218.png"/>
+                    <pic:cNvPicPr>
+                      <a:picLocks noChangeAspect="1" noChangeArrowheads="1"/>
+                    </pic:cNvPicPr>
+                  </pic:nvPicPr>
+                  <pic:blipFill>
+                    <a:blip r:embed="rId8">
+                      <a:extLst>
+                        <a:ext uri="{28A0092B-C50C-407E-A947-70E740481C1C}">
+                          <a14:useLocalDpi xmlns:a14="http://schemas.microsoft.com/office/drawing/2010/main" val="0"/>
+                        </a:ext>
+                      </a:extLst>
+                    </a:blip>
+                    <a:srcRect/>
+                    <a:stretch>
+                      <a:fillRect/>
+                    </a:stretch>
+                  </pic:blipFill>
+                  <pic:spPr bwMode="auto">
+                    <a:xfrm>
+                      <a:off x="0" y="0"/>
+                      <a:ext cx="4305300" cy="152400"/>
+                    </a:xfrm>
+                    <a:prstGeom prst="rect">
+                      <a:avLst/>
+                    </a:prstGeom>
+                    <a:noFill/>
+                    <a:ln>
+                      <a:noFill/>
+                    </a:ln>
+                  </pic:spPr>
+                </pic:pic>
+              </a:graphicData>
+            </a:graphic>
+            <wp14:sizeRelH relativeFrom="page">
+              <wp14:pctWidth>0</wp14:pctWidth>
+            </wp14:sizeRelH>
+            <wp14:sizeRelV relativeFrom="page">
+              <wp14:pctHeight>0</wp14:pctHeight>
+            </wp14:sizeRelV>
+          </wp:anchor>
+        </w:drawing>
+      </w:r>
+      <w:r>
+        <w:rPr>
+          <w:sz w:val="24"/>
+          <w:szCs w:val="24"/>
+          <w:lang w:val="en-US"/>
+        </w:rPr>
+        <w:t xml:space="preserve">Because I had not used C++ a lot before, knowing when using </w:t>
+      </w:r>
+      <w:r>
+        <w:rPr>
+          <w:sz w:val="24"/>
+          <w:szCs w:val="24"/>
+          <w:lang w:val="en-US"/>
+        </w:rPr>
+        <w:t>references</w:t>
+      </w:r>
+      <w:r>
+        <w:rPr>
+          <w:sz w:val="24"/>
+          <w:szCs w:val="24"/>
+          <w:lang w:val="en-US"/>
+        </w:rPr>
+        <w:t xml:space="preserve"> is better is not 100% clear to me yet. However the functions </w:t>
+      </w:r>
+      <w:proofErr w:type="spellStart"/>
+      <w:r>
+        <w:rPr>
+          <w:sz w:val="24"/>
+          <w:szCs w:val="24"/>
+          <w:lang w:val="en-US"/>
+        </w:rPr>
+        <w:t>SetRect</w:t>
+      </w:r>
+      <w:proofErr w:type="spellEnd"/>
+      <w:r>
+        <w:rPr>
+          <w:sz w:val="24"/>
+          <w:szCs w:val="24"/>
+          <w:lang w:val="en-US"/>
+        </w:rPr>
+        <w:t xml:space="preserve"> and </w:t>
+      </w:r>
+      <w:proofErr w:type="spellStart"/>
+      <w:r>
+        <w:rPr>
+          <w:sz w:val="24"/>
+          <w:szCs w:val="24"/>
+          <w:lang w:val="en-US"/>
+        </w:rPr>
+        <w:t>DrawText</w:t>
+      </w:r>
+      <w:proofErr w:type="spellEnd"/>
+      <w:r>
+        <w:rPr>
+          <w:sz w:val="24"/>
+          <w:szCs w:val="24"/>
+          <w:lang w:val="en-US"/>
+        </w:rPr>
+        <w:t xml:space="preserve"> require LPRECTs which you can get by declaring a regular RECT and then giving the function a </w:t>
+      </w:r>
+      <w:r>
+        <w:rPr>
+          <w:sz w:val="24"/>
+          <w:szCs w:val="24"/>
+          <w:lang w:val="en-US"/>
+        </w:rPr>
+        <w:t>reference</w:t>
+      </w:r>
+      <w:r>
+        <w:rPr>
+          <w:sz w:val="24"/>
+          <w:szCs w:val="24"/>
+          <w:lang w:val="en-US"/>
+        </w:rPr>
+        <w:t xml:space="preserve"> to your RECT variable. </w:t>
+      </w:r>
+    </w:p>
+    <w:p>
+      <w:pPr>
+        <w:pStyle w:val="NoSpacing"/>
+        <w:ind w:left="720"/>
+        <w:rPr>
+          <w:sz w:val="24"/>
+          <w:szCs w:val="24"/>
+          <w:lang w:val="en-US"/>
+        </w:rPr>
+      </w:pPr>
+      <w:r>
+        <w:rPr>
+          <w:noProof/>
+          <w:lang w:val="en-US"/>
+        </w:rPr>
+        <w:drawing>
+          <wp:anchor distT="0" distB="0" distL="114300" distR="114300" simplePos="0" relativeHeight="251679744" behindDoc="0" locked="0" layoutInCell="1" allowOverlap="1" wp14:anchorId="572FEB17" wp14:editId="645AC74A">
+            <wp:simplePos x="0" y="0"/>
+            <wp:positionH relativeFrom="column">
+              <wp:posOffset>-85725</wp:posOffset>
+            </wp:positionH>
+            <wp:positionV relativeFrom="paragraph">
+              <wp:posOffset>646430</wp:posOffset>
+            </wp:positionV>
+            <wp:extent cx="2724150" cy="514350"/>
+            <wp:effectExtent l="0" t="0" r="0" b="0"/>
+            <wp:wrapTopAndBottom/>
+            <wp:docPr id="23" name="Picture 23" descr="http://puu.sh/n6Lt6/7da14e064c.png"/>
+            <wp:cNvGraphicFramePr>
+              <a:graphicFrameLocks xmlns:a="http://schemas.openxmlformats.org/drawingml/2006/main" noChangeAspect="1"/>
+            </wp:cNvGraphicFramePr>
+            <a:graphic xmlns:a="http://schemas.openxmlformats.org/drawingml/2006/main">
+              <a:graphicData uri="http://schemas.openxmlformats.org/drawingml/2006/picture">
+                <pic:pic xmlns:pic="http://schemas.openxmlformats.org/drawingml/2006/picture">
+                  <pic:nvPicPr>
+                    <pic:cNvPr id="0" name="Picture 7" descr="http://puu.sh/n6Lt6/7da14e064c.png"/>
+                    <pic:cNvPicPr>
+                      <a:picLocks noChangeAspect="1" noChangeArrowheads="1"/>
+                    </pic:cNvPicPr>
+                  </pic:nvPicPr>
+                  <pic:blipFill>
+                    <a:blip r:embed="rId9">
+                      <a:extLst>
+                        <a:ext uri="{28A0092B-C50C-407E-A947-70E740481C1C}">
+                          <a14:useLocalDpi xmlns:a14="http://schemas.microsoft.com/office/drawing/2010/main" val="0"/>
+                        </a:ext>
+                      </a:extLst>
+                    </a:blip>
+                    <a:srcRect/>
+                    <a:stretch>
+                      <a:fillRect/>
+                    </a:stretch>
+                  </pic:blipFill>
+                  <pic:spPr bwMode="auto">
+                    <a:xfrm>
+                      <a:off x="0" y="0"/>
+                      <a:ext cx="2724150" cy="514350"/>
+                    </a:xfrm>
+                    <a:prstGeom prst="rect">
+                      <a:avLst/>
+                    </a:prstGeom>
+                    <a:noFill/>
+                    <a:ln>
+                      <a:noFill/>
+                    </a:ln>
+                  </pic:spPr>
+                </pic:pic>
+              </a:graphicData>
+            </a:graphic>
+            <wp14:sizeRelH relativeFrom="page">
+              <wp14:pctWidth>0</wp14:pctWidth>
+            </wp14:sizeRelH>
+            <wp14:sizeRelV relativeFrom="page">
+              <wp14:pctHeight>0</wp14:pctHeight>
+            </wp14:sizeRelV>
+          </wp:anchor>
+        </w:drawing>
+      </w:r>
+      <w:r>
+        <w:rPr>
+          <w:sz w:val="24"/>
+          <w:szCs w:val="24"/>
+          <w:lang w:val="en-US"/>
+        </w:rPr>
+        <w:t xml:space="preserve">I used this array of pointers so that I could change the array size whenever I needed to by just making it point to a new array and setting all the </w:t>
+      </w:r>
+      <w:proofErr w:type="spellStart"/>
+      <w:r>
+        <w:rPr>
+          <w:sz w:val="24"/>
+          <w:szCs w:val="24"/>
+          <w:lang w:val="en-US"/>
+        </w:rPr>
+        <w:t>ints</w:t>
+      </w:r>
+      <w:proofErr w:type="spellEnd"/>
+      <w:r>
+        <w:rPr>
+          <w:sz w:val="24"/>
+          <w:szCs w:val="24"/>
+          <w:lang w:val="en-US"/>
+        </w:rPr>
+        <w:t xml:space="preserve"> in that array to 0. </w:t>
+      </w:r>
+    </w:p>
+    <w:p>
+      <w:pPr>
+        <w:pStyle w:val="NoSpacing"/>
+        <w:ind w:left="720"/>
+        <w:rPr>
+          <w:sz w:val="24"/>
+          <w:szCs w:val="24"/>
+          <w:lang w:val="en-US"/>
+        </w:rPr>
+      </w:pPr>
+      <w:r>
+        <w:rPr>
+          <w:sz w:val="24"/>
+          <w:szCs w:val="24"/>
+          <w:lang w:val="en-US"/>
+        </w:rPr>
+        <w:t xml:space="preserve">I know that </w:t>
+      </w:r>
+      <w:proofErr w:type="spellStart"/>
+      <w:r>
+        <w:rPr>
+          <w:sz w:val="24"/>
+          <w:szCs w:val="24"/>
+          <w:lang w:val="en-US"/>
+        </w:rPr>
+        <w:t>int</w:t>
+      </w:r>
+      <w:proofErr w:type="spellEnd"/>
+      <w:r>
+        <w:rPr>
+          <w:sz w:val="24"/>
+          <w:szCs w:val="24"/>
+          <w:lang w:val="en-US"/>
+        </w:rPr>
+        <w:t xml:space="preserve"> temp = 20; would store an integer of value 20 to a data point in the computer, for example 1700. Then </w:t>
+      </w:r>
+      <w:proofErr w:type="spellStart"/>
+      <w:r>
+        <w:rPr>
+          <w:sz w:val="24"/>
+          <w:szCs w:val="24"/>
+          <w:lang w:val="en-US"/>
+        </w:rPr>
+        <w:t>int</w:t>
+      </w:r>
+      <w:proofErr w:type="spellEnd"/>
+      <w:r>
+        <w:rPr>
+          <w:sz w:val="24"/>
+          <w:szCs w:val="24"/>
+          <w:lang w:val="en-US"/>
+        </w:rPr>
+        <w:t xml:space="preserve"> reference = &amp;temp; would be 1700. </w:t>
+      </w:r>
+    </w:p>
+    <w:p>
+      <w:pPr>
+        <w:pStyle w:val="NoSpacing"/>
+        <w:ind w:left="720"/>
+        <w:rPr>
+          <w:sz w:val="24"/>
+          <w:szCs w:val="24"/>
+          <w:lang w:val="en-US"/>
+        </w:rPr>
+      </w:pPr>
+      <w:r>
+        <w:rPr>
+          <w:sz w:val="24"/>
+          <w:szCs w:val="24"/>
+          <w:lang w:val="en-US"/>
+        </w:rPr>
+        <w:t xml:space="preserve">And </w:t>
+      </w:r>
+      <w:proofErr w:type="spellStart"/>
+      <w:r>
+        <w:rPr>
+          <w:sz w:val="24"/>
+          <w:szCs w:val="24"/>
+          <w:lang w:val="en-US"/>
+        </w:rPr>
+        <w:t>int</w:t>
+      </w:r>
+      <w:proofErr w:type="spellEnd"/>
+      <w:r>
+        <w:rPr>
+          <w:sz w:val="24"/>
+          <w:szCs w:val="24"/>
+          <w:lang w:val="en-US"/>
+        </w:rPr>
+        <w:t xml:space="preserve"> pointer = *reference; would be 20. However why this implementation is useful is not clear to me yet. But I am confident I can learn this going on with the project. </w:t>
+      </w:r>
+    </w:p>
+    <w:p>
+      <w:pPr>
+        <w:pStyle w:val="NoSpacing"/>
+        <w:rPr>
+          <w:b/>
+          <w:sz w:val="28"/>
+          <w:szCs w:val="28"/>
+          <w:lang w:val="en-US"/>
+        </w:rPr>
+      </w:pPr>
+    </w:p>
+    <w:p>
+      <w:pPr>
+        <w:pStyle w:val="NoSpacing"/>
+        <w:rPr>
+          <w:b/>
+          <w:sz w:val="28"/>
+          <w:szCs w:val="28"/>
+          <w:lang w:val="en-US"/>
+        </w:rPr>
+      </w:pPr>
+    </w:p>
+    <w:p>
+      <w:pPr>
+        <w:pStyle w:val="NoSpacing"/>
+        <w:rPr>
+          <w:b/>
+          <w:sz w:val="28"/>
+          <w:szCs w:val="28"/>
+          <w:lang w:val="en-US"/>
+        </w:rPr>
+      </w:pPr>
+    </w:p>
+    <w:p>
+      <w:pPr>
+        <w:pStyle w:val="NoSpacing"/>
+        <w:rPr>
+          <w:b/>
+          <w:sz w:val="28"/>
+          <w:szCs w:val="28"/>
+          <w:lang w:val="en-US"/>
+        </w:rPr>
+      </w:pPr>
+    </w:p>
+    <w:p>
+      <w:pPr>
+        <w:pStyle w:val="NoSpacing"/>
+        <w:rPr>
+          <w:b/>
+          <w:sz w:val="28"/>
+          <w:szCs w:val="28"/>
+          <w:lang w:val="en-US"/>
+        </w:rPr>
+      </w:pPr>
+    </w:p>
+    <w:p>
+      <w:pPr>
+        <w:pStyle w:val="NoSpacing"/>
+        <w:rPr>
+          <w:b/>
+          <w:sz w:val="28"/>
+          <w:szCs w:val="28"/>
+          <w:lang w:val="en-US"/>
+        </w:rPr>
+      </w:pPr>
+    </w:p>
+    <w:p>
+      <w:pPr>
+        <w:pStyle w:val="NoSpacing"/>
+        <w:rPr>
+          <w:b/>
+          <w:sz w:val="28"/>
+          <w:szCs w:val="28"/>
+          <w:lang w:val="en-US"/>
+        </w:rPr>
+      </w:pPr>
+    </w:p>
+    <w:p>
+      <w:pPr>
+        <w:pStyle w:val="NoSpacing"/>
+        <w:rPr>
+          <w:b/>
+          <w:sz w:val="28"/>
+          <w:szCs w:val="28"/>
+          <w:lang w:val="en-US"/>
+        </w:rPr>
+      </w:pPr>
+    </w:p>
+    <w:p>
+      <w:pPr>
+        <w:pStyle w:val="NoSpacing"/>
+        <w:rPr>
+          <w:b/>
+          <w:sz w:val="28"/>
+          <w:szCs w:val="28"/>
+          <w:lang w:val="en-US"/>
+        </w:rPr>
+      </w:pPr>
+    </w:p>
+    <w:p>
+      <w:pPr>
+        <w:pStyle w:val="NoSpacing"/>
+        <w:rPr>
+          <w:b/>
+          <w:sz w:val="28"/>
+          <w:szCs w:val="28"/>
+          <w:lang w:val="en-US"/>
+        </w:rPr>
+      </w:pPr>
+    </w:p>
+    <w:p>
+      <w:pPr>
+        <w:pStyle w:val="NoSpacing"/>
+        <w:rPr>
+          <w:b/>
+          <w:sz w:val="28"/>
+          <w:szCs w:val="28"/>
+          <w:lang w:val="en-US"/>
+        </w:rPr>
+      </w:pPr>
+    </w:p>
+    <w:p>
+      <w:pPr>
+        <w:pStyle w:val="NoSpacing"/>
+        <w:rPr>
+          <w:b/>
+          <w:sz w:val="28"/>
+          <w:szCs w:val="28"/>
+          <w:lang w:val="en-US"/>
+        </w:rPr>
+      </w:pPr>
+    </w:p>
+    <w:p>
+      <w:pPr>
+        <w:pStyle w:val="NoSpacing"/>
+        <w:rPr>
+          <w:b/>
+          <w:sz w:val="28"/>
+          <w:szCs w:val="28"/>
+          <w:lang w:val="en-US"/>
+        </w:rPr>
+      </w:pPr>
+    </w:p>
+    <w:p>
+      <w:pPr>
+        <w:pStyle w:val="NoSpacing"/>
+        <w:rPr>
+          <w:b/>
+          <w:sz w:val="28"/>
+          <w:szCs w:val="28"/>
+          <w:lang w:val="en-US"/>
+        </w:rPr>
+      </w:pPr>
+    </w:p>
+    <w:p>
+      <w:pPr>
+        <w:pStyle w:val="NoSpacing"/>
+        <w:rPr>
+          <w:b/>
+          <w:sz w:val="28"/>
+          <w:szCs w:val="28"/>
+          <w:lang w:val="en-US"/>
+        </w:rPr>
+      </w:pPr>
+    </w:p>
+    <w:p>
+      <w:pPr>
+        <w:pStyle w:val="NoSpacing"/>
+        <w:rPr>
+          <w:b/>
+          <w:sz w:val="28"/>
+          <w:szCs w:val="28"/>
+          <w:lang w:val="en-US"/>
+        </w:rPr>
+      </w:pPr>
+    </w:p>
+    <w:p>
+      <w:pPr>
+        <w:pStyle w:val="NoSpacing"/>
+        <w:rPr>
+          <w:b/>
+          <w:sz w:val="28"/>
+          <w:szCs w:val="28"/>
+          <w:lang w:val="en-US"/>
+        </w:rPr>
+      </w:pPr>
+    </w:p>
+    <w:p>
+      <w:pPr>
+        <w:pStyle w:val="NoSpacing"/>
+        <w:rPr>
+          <w:b/>
+          <w:sz w:val="28"/>
+          <w:szCs w:val="28"/>
+          <w:lang w:val="en-US"/>
+        </w:rPr>
+      </w:pPr>
+      <w:r>
+        <w:rPr>
+          <w:b/>
+          <w:sz w:val="28"/>
+          <w:szCs w:val="28"/>
+          <w:lang w:val="en-US"/>
+        </w:rPr>
+        <w:lastRenderedPageBreak/>
         <w:t xml:space="preserve">3 </w:t>
       </w:r>
       <w:r>
@@ -397,16 +1042,7 @@
           <w:szCs w:val="28"/>
           <w:lang w:val="en-US"/>
         </w:rPr>
-        <w:t>Th</w:t>
-      </w:r>
-      <w:r>
-        <w:rPr>
-          <w:b/>
-          <w:sz w:val="28"/>
-          <w:szCs w:val="28"/>
-          <w:lang w:val="en-US"/>
-        </w:rPr>
-        <w:t>ere is a visual representation.</w:t>
+        <w:t>There is a visual representation.</w:t>
       </w:r>
     </w:p>
     <w:p>
@@ -460,7 +1096,7 @@
                     </pic:cNvPicPr>
                   </pic:nvPicPr>
                   <pic:blipFill>
-                    <a:blip r:embed="rId6">
+                    <a:blip r:embed="rId10">
                       <a:extLst>
                         <a:ext uri="{28A0092B-C50C-407E-A947-70E740481C1C}">
                           <a14:useLocalDpi xmlns:a14="http://schemas.microsoft.com/office/drawing/2010/main" val="0"/>
@@ -536,7 +1172,7 @@
                     </pic:cNvPicPr>
                   </pic:nvPicPr>
                   <pic:blipFill>
-                    <a:blip r:embed="rId7">
+                    <a:blip r:embed="rId11">
                       <a:extLst>
                         <a:ext uri="{28A0092B-C50C-407E-A947-70E740481C1C}">
                           <a14:useLocalDpi xmlns:a14="http://schemas.microsoft.com/office/drawing/2010/main" val="0"/>
@@ -675,7 +1311,7 @@
                     </pic:cNvPicPr>
                   </pic:nvPicPr>
                   <pic:blipFill>
-                    <a:blip r:embed="rId8">
+                    <a:blip r:embed="rId12">
                       <a:extLst>
                         <a:ext uri="{28A0092B-C50C-407E-A947-70E740481C1C}">
                           <a14:useLocalDpi xmlns:a14="http://schemas.microsoft.com/office/drawing/2010/main" val="0"/>
@@ -751,7 +1387,7 @@
                     </pic:cNvPicPr>
                   </pic:nvPicPr>
                   <pic:blipFill>
-                    <a:blip r:embed="rId9">
+                    <a:blip r:embed="rId13">
                       <a:extLst>
                         <a:ext uri="{28A0092B-C50C-407E-A947-70E740481C1C}">
                           <a14:useLocalDpi xmlns:a14="http://schemas.microsoft.com/office/drawing/2010/main" val="0"/>
@@ -1171,6 +1807,96 @@
           <w:lang w:val="en-US"/>
         </w:rPr>
       </w:pPr>
+    </w:p>
+    <w:p>
+      <w:pPr>
+        <w:pStyle w:val="NoSpacing"/>
+        <w:rPr>
+          <w:b/>
+          <w:sz w:val="28"/>
+          <w:szCs w:val="28"/>
+          <w:lang w:val="en-US"/>
+        </w:rPr>
+      </w:pPr>
+    </w:p>
+    <w:p>
+      <w:pPr>
+        <w:pStyle w:val="NoSpacing"/>
+        <w:rPr>
+          <w:b/>
+          <w:sz w:val="28"/>
+          <w:szCs w:val="28"/>
+          <w:lang w:val="en-US"/>
+        </w:rPr>
+      </w:pPr>
+    </w:p>
+    <w:p>
+      <w:pPr>
+        <w:pStyle w:val="NoSpacing"/>
+        <w:rPr>
+          <w:b/>
+          <w:sz w:val="28"/>
+          <w:szCs w:val="28"/>
+          <w:lang w:val="en-US"/>
+        </w:rPr>
+      </w:pPr>
+    </w:p>
+    <w:p>
+      <w:pPr>
+        <w:pStyle w:val="NoSpacing"/>
+        <w:rPr>
+          <w:b/>
+          <w:sz w:val="28"/>
+          <w:szCs w:val="28"/>
+          <w:lang w:val="en-US"/>
+        </w:rPr>
+      </w:pPr>
+    </w:p>
+    <w:p>
+      <w:pPr>
+        <w:pStyle w:val="NoSpacing"/>
+        <w:rPr>
+          <w:b/>
+          <w:sz w:val="28"/>
+          <w:szCs w:val="28"/>
+          <w:lang w:val="en-US"/>
+        </w:rPr>
+      </w:pPr>
+    </w:p>
+    <w:p>
+      <w:pPr>
+        <w:pStyle w:val="NoSpacing"/>
+        <w:rPr>
+          <w:b/>
+          <w:sz w:val="28"/>
+          <w:szCs w:val="28"/>
+          <w:lang w:val="en-US"/>
+        </w:rPr>
+      </w:pPr>
+    </w:p>
+    <w:p>
+      <w:pPr>
+        <w:pStyle w:val="NoSpacing"/>
+        <w:rPr>
+          <w:b/>
+          <w:sz w:val="28"/>
+          <w:szCs w:val="28"/>
+          <w:lang w:val="en-US"/>
+        </w:rPr>
+      </w:pPr>
+      <w:bookmarkStart w:id="0" w:name="_GoBack"/>
+      <w:bookmarkEnd w:id="0"/>
+    </w:p>
+    <w:p>
+      <w:pPr>
+        <w:pStyle w:val="NoSpacing"/>
+        <w:rPr>
+          <w:b/>
+          <w:sz w:val="28"/>
+          <w:szCs w:val="28"/>
+          <w:lang w:val="en-US"/>
+        </w:rPr>
+      </w:pPr>
       <w:r>
         <w:rPr>
           <w:b/>
@@ -1262,7 +1988,7 @@
                     </pic:cNvPicPr>
                   </pic:nvPicPr>
                   <pic:blipFill>
-                    <a:blip r:embed="rId10">
+                    <a:blip r:embed="rId14">
                       <a:extLst>
                         <a:ext uri="{28A0092B-C50C-407E-A947-70E740481C1C}">
                           <a14:useLocalDpi xmlns:a14="http://schemas.microsoft.com/office/drawing/2010/main" val="0"/>
@@ -1330,7 +2056,7 @@
                     </pic:cNvPicPr>
                   </pic:nvPicPr>
                   <pic:blipFill>
-                    <a:blip r:embed="rId11">
+                    <a:blip r:embed="rId15">
                       <a:extLst>
                         <a:ext uri="{28A0092B-C50C-407E-A947-70E740481C1C}">
                           <a14:useLocalDpi xmlns:a14="http://schemas.microsoft.com/office/drawing/2010/main" val="0"/>
@@ -1398,7 +2124,7 @@
                     </pic:cNvPicPr>
                   </pic:nvPicPr>
                   <pic:blipFill>
-                    <a:blip r:embed="rId12">
+                    <a:blip r:embed="rId16">
                       <a:extLst>
                         <a:ext uri="{28A0092B-C50C-407E-A947-70E740481C1C}">
                           <a14:useLocalDpi xmlns:a14="http://schemas.microsoft.com/office/drawing/2010/main" val="0"/>
@@ -1926,7 +2652,7 @@
                     </pic:cNvPicPr>
                   </pic:nvPicPr>
                   <pic:blipFill>
-                    <a:blip r:embed="rId13">
+                    <a:blip r:embed="rId17">
                       <a:extLst>
                         <a:ext uri="{28A0092B-C50C-407E-A947-70E740481C1C}">
                           <a14:useLocalDpi xmlns:a14="http://schemas.microsoft.com/office/drawing/2010/main" val="0"/>
@@ -2073,7 +2799,7 @@
                     </pic:cNvPicPr>
                   </pic:nvPicPr>
                   <pic:blipFill>
-                    <a:blip r:embed="rId14">
+                    <a:blip r:embed="rId18">
                       <a:extLst>
                         <a:ext uri="{28A0092B-C50C-407E-A947-70E740481C1C}">
                           <a14:useLocalDpi xmlns:a14="http://schemas.microsoft.com/office/drawing/2010/main" val="0"/>
@@ -2341,7 +3067,7 @@
                     </pic:cNvPicPr>
                   </pic:nvPicPr>
                   <pic:blipFill>
-                    <a:blip r:embed="rId15">
+                    <a:blip r:embed="rId19">
                       <a:extLst>
                         <a:ext uri="{28A0092B-C50C-407E-A947-70E740481C1C}">
                           <a14:useLocalDpi xmlns:a14="http://schemas.microsoft.com/office/drawing/2010/main" val="0"/>
@@ -2618,7 +3344,7 @@
                     </pic:cNvPicPr>
                   </pic:nvPicPr>
                   <pic:blipFill>
-                    <a:blip r:embed="rId16">
+                    <a:blip r:embed="rId20">
                       <a:extLst>
                         <a:ext uri="{28A0092B-C50C-407E-A947-70E740481C1C}">
                           <a14:useLocalDpi xmlns:a14="http://schemas.microsoft.com/office/drawing/2010/main" val="0"/>
@@ -2682,16 +3408,7 @@
           <w:szCs w:val="28"/>
           <w:lang w:val="en-US"/>
         </w:rPr>
-        <w:t>Bo</w:t>
-      </w:r>
-      <w:r>
-        <w:rPr>
-          <w:b/>
-          <w:sz w:val="28"/>
-          <w:szCs w:val="28"/>
-          <w:lang w:val="en-US"/>
-        </w:rPr>
-        <w:t>ard size can be set by the user.</w:t>
+        <w:t>Board size can be set by the user.</w:t>
       </w:r>
     </w:p>
     <w:p>
@@ -2742,7 +3459,7 @@
                     </pic:cNvPicPr>
                   </pic:nvPicPr>
                   <pic:blipFill>
-                    <a:blip r:embed="rId17">
+                    <a:blip r:embed="rId21">
                       <a:extLst>
                         <a:ext uri="{28A0092B-C50C-407E-A947-70E740481C1C}">
                           <a14:useLocalDpi xmlns:a14="http://schemas.microsoft.com/office/drawing/2010/main" val="0"/>
@@ -2995,7 +3712,7 @@
                     </pic:cNvPicPr>
                   </pic:nvPicPr>
                   <pic:blipFill>
-                    <a:blip r:embed="rId18">
+                    <a:blip r:embed="rId22">
                       <a:extLst>
                         <a:ext uri="{28A0092B-C50C-407E-A947-70E740481C1C}">
                           <a14:useLocalDpi xmlns:a14="http://schemas.microsoft.com/office/drawing/2010/main" val="0"/>
@@ -3102,7 +3819,7 @@
                     </pic:cNvPicPr>
                   </pic:nvPicPr>
                   <pic:blipFill>
-                    <a:blip r:embed="rId19">
+                    <a:blip r:embed="rId23">
                       <a:extLst>
                         <a:ext uri="{28A0092B-C50C-407E-A947-70E740481C1C}">
                           <a14:useLocalDpi xmlns:a14="http://schemas.microsoft.com/office/drawing/2010/main" val="0"/>
@@ -3447,8 +4164,6 @@
         </w:rPr>
         <w:t xml:space="preserve"> is not 0 and lower than the current best. If it isn’t lower, it checks if it’s a tie. If it is a tie my algorithm just checks if the new move is on any of the furthest edges. This implementation works and I was not in the mood to make a check that actually checks for distance from the middle for both moves. </w:t>
       </w:r>
-      <w:bookmarkStart w:id="0" w:name="_GoBack"/>
-      <w:bookmarkEnd w:id="0"/>
     </w:p>
     <w:p>
       <w:pPr>
@@ -3821,7 +4536,7 @@
                     </pic:cNvPicPr>
                   </pic:nvPicPr>
                   <pic:blipFill>
-                    <a:blip r:embed="rId20">
+                    <a:blip r:embed="rId24">
                       <a:extLst>
                         <a:ext uri="{28A0092B-C50C-407E-A947-70E740481C1C}">
                           <a14:useLocalDpi xmlns:a14="http://schemas.microsoft.com/office/drawing/2010/main" val="0"/>
@@ -3897,7 +4612,7 @@
                     </pic:cNvPicPr>
                   </pic:nvPicPr>
                   <pic:blipFill>
-                    <a:blip r:embed="rId21">
+                    <a:blip r:embed="rId25">
                       <a:extLst>
                         <a:ext uri="{28A0092B-C50C-407E-A947-70E740481C1C}">
                           <a14:useLocalDpi xmlns:a14="http://schemas.microsoft.com/office/drawing/2010/main" val="0"/>
@@ -3973,7 +4688,7 @@
                     </pic:cNvPicPr>
                   </pic:nvPicPr>
                   <pic:blipFill>
-                    <a:blip r:embed="rId22">
+                    <a:blip r:embed="rId26">
                       <a:extLst>
                         <a:ext uri="{28A0092B-C50C-407E-A947-70E740481C1C}">
                           <a14:useLocalDpi xmlns:a14="http://schemas.microsoft.com/office/drawing/2010/main" val="0"/>
@@ -4077,7 +4792,7 @@
                     </pic:cNvPicPr>
                   </pic:nvPicPr>
                   <pic:blipFill>
-                    <a:blip r:embed="rId23">
+                    <a:blip r:embed="rId27">
                       <a:extLst>
                         <a:ext uri="{28A0092B-C50C-407E-A947-70E740481C1C}">
                           <a14:useLocalDpi xmlns:a14="http://schemas.microsoft.com/office/drawing/2010/main" val="0"/>

</xml_diff>